<commit_message>
Ajout d'un paragraphe à la fin du chapitre avec mise à jour des références
</commit_message>
<xml_diff>
--- a/chapitre 1 problematique.docx
+++ b/chapitre 1 problematique.docx
@@ -763,21 +763,152 @@
         <w:t>.</w:t>
       </w:r>
     </w:p>
-    <w:p/>
     <w:p>
+      <w:pPr>
+        <w:autoSpaceDE w:val="0"/>
+        <w:autoSpaceDN w:val="0"/>
+        <w:adjustRightInd w:val="0"/>
+        <w:spacing w:after="0" w:line="240" w:lineRule="auto"/>
+        <w:jc w:val="both"/>
+        <w:rPr>
+          <w:rFonts w:asciiTheme="majorBidi" w:hAnsiTheme="majorBidi" w:cstheme="majorBidi"/>
+          <w:color w:val="000000"/>
+          <w:kern w:val="0"/>
+          <w:sz w:val="24"/>
+          <w:szCs w:val="24"/>
+          <w:lang w:val="fr-FR"/>
+        </w:rPr>
+      </w:pPr>
+      <w:r>
+        <w:rPr>
+          <w:rFonts w:asciiTheme="majorBidi" w:hAnsiTheme="majorBidi" w:cstheme="majorBidi"/>
+          <w:color w:val="000000"/>
+          <w:kern w:val="0"/>
+          <w:sz w:val="24"/>
+          <w:szCs w:val="24"/>
+          <w:lang w:val="fr-FR"/>
+        </w:rPr>
+        <w:t xml:space="preserve">L'amputation est une complication dévastatrice mais évitable du diabète et de la MAP. Les coûts financiers, physiques et sociétaux de l’amputation sont élevés, avec des coûts financiers estimés à 8,7 milliards de dollars pour la seule année 2013. L’amputation est également un marqueur de maladie cardiovasculaire terminale grave, les patients diabétiques subissant une amputation liée à une MAP ont une mortalité de 50 à 74 % sur 5 ans, principalement due aux complications cardiaques et </w:t>
+      </w:r>
       <w:proofErr w:type="spellStart"/>
-      <w:proofErr w:type="gramStart"/>
-      <w:r>
-        <w:t>Références</w:t>
+      <w:r>
+        <w:rPr>
+          <w:rFonts w:asciiTheme="majorBidi" w:hAnsiTheme="majorBidi" w:cstheme="majorBidi"/>
+          <w:color w:val="000000"/>
+          <w:kern w:val="0"/>
+          <w:sz w:val="24"/>
+          <w:szCs w:val="24"/>
+          <w:lang w:val="fr-FR"/>
+        </w:rPr>
+        <w:t>cérébrovasculaires</w:t>
       </w:r>
       <w:proofErr w:type="spellEnd"/>
       <w:r>
-        <w:t xml:space="preserve"> :</w:t>
-      </w:r>
-      <w:proofErr w:type="gramEnd"/>
+        <w:rPr>
+          <w:rFonts w:asciiTheme="majorBidi" w:hAnsiTheme="majorBidi" w:cstheme="majorBidi"/>
+          <w:color w:val="000000"/>
+          <w:kern w:val="0"/>
+          <w:sz w:val="24"/>
+          <w:szCs w:val="24"/>
+          <w:lang w:val="fr-FR"/>
+        </w:rPr>
+        <w:t xml:space="preserve"> associée </w:t>
+      </w:r>
+      <w:r>
+        <w:rPr>
+          <w:rFonts w:asciiTheme="majorBidi" w:hAnsiTheme="majorBidi" w:cstheme="majorBidi"/>
+          <w:color w:val="000000"/>
+          <w:kern w:val="0"/>
+          <w:sz w:val="24"/>
+          <w:szCs w:val="24"/>
+        </w:rPr>
+        <w:fldChar w:fldCharType="begin"/>
+      </w:r>
+      <w:r>
+        <w:rPr>
+          <w:rFonts w:asciiTheme="majorBidi" w:hAnsiTheme="majorBidi" w:cstheme="majorBidi"/>
+          <w:color w:val="000000"/>
+          <w:kern w:val="0"/>
+          <w:sz w:val="24"/>
+          <w:szCs w:val="24"/>
+          <w:lang w:val="fr-FR"/>
+        </w:rPr>
+        <w:instrText xml:space="preserve"> ADDIN ZOTERO_ITEM CSL_CITATION {"citationID":"KKuwCBCE","properties":{"formattedCitation":"[9]","plainCitation":"[9]","noteIndex":0},"citationItems":[{"id":"XJgTUHJD/i28B3G9S","uris":["http://zotero.org/users/5505563/items/RJ265982"],"itemData":{"id":518,"type":"webpage","abstract":"The Amputee Coalition is dedicated to enhancing the quality of life for amputees and their families, improving patient care and preventing limb loss.","container-title":"Amputee Coalition","language":"en-US","title":"Amputee Coalition - Learn about amputation &amp; prosthetic care &amp; request support for people living with limb loss, their families, caregivers and clinicians who care for amputees.","URL":"https://www.amputee-coalition.org/","accessed":{"date-parts":[["2024",7,23]]}}}],"schema":"https://github.com/citation-style-language/schema/raw/master/csl-citation.json"} </w:instrText>
+      </w:r>
+      <w:r>
+        <w:rPr>
+          <w:rFonts w:asciiTheme="majorBidi" w:hAnsiTheme="majorBidi" w:cstheme="majorBidi"/>
+          <w:color w:val="000000"/>
+          <w:kern w:val="0"/>
+          <w:sz w:val="24"/>
+          <w:szCs w:val="24"/>
+        </w:rPr>
+        <w:fldChar w:fldCharType="separate"/>
+      </w:r>
+      <w:r>
+        <w:rPr>
+          <w:rFonts w:ascii="Times New Roman" w:hAnsi="Times New Roman" w:cs="Times New Roman"/>
+          <w:sz w:val="24"/>
+          <w:lang w:val="fr-FR"/>
+        </w:rPr>
+        <w:t>[9]</w:t>
+      </w:r>
+      <w:r>
+        <w:rPr>
+          <w:rFonts w:asciiTheme="majorBidi" w:hAnsiTheme="majorBidi" w:cstheme="majorBidi"/>
+          <w:color w:val="000000"/>
+          <w:kern w:val="0"/>
+          <w:sz w:val="24"/>
+          <w:szCs w:val="24"/>
+        </w:rPr>
+        <w:fldChar w:fldCharType="end"/>
+      </w:r>
+      <w:r>
+        <w:rPr>
+          <w:rFonts w:asciiTheme="majorBidi" w:hAnsiTheme="majorBidi" w:cstheme="majorBidi"/>
+          <w:color w:val="000000"/>
+          <w:kern w:val="0"/>
+          <w:sz w:val="24"/>
+          <w:szCs w:val="24"/>
+          <w:lang w:val="fr-FR"/>
+        </w:rPr>
+        <w:t>.</w:t>
+      </w:r>
+      <w:r>
+        <w:rPr>
+          <w:rFonts w:asciiTheme="majorBidi" w:eastAsia="Times New Roman" w:hAnsiTheme="majorBidi" w:cstheme="majorBidi"/>
+          <w:b/>
+          <w:bCs/>
+          <w:kern w:val="36"/>
+          <w:sz w:val="48"/>
+          <w:szCs w:val="48"/>
+          <w:lang w:val="fr-FR" w:eastAsia="fr-FR"/>
+        </w:rPr>
+        <w:t xml:space="preserve"> </w:t>
+      </w:r>
     </w:p>
     <w:p>
       <w:pPr>
+        <w:rPr>
+          <w:lang w:val="fr-FR"/>
+        </w:rPr>
+      </w:pPr>
+    </w:p>
+    <w:p>
+      <w:pPr>
+        <w:rPr>
+          <w:lang w:val="fr-FR"/>
+        </w:rPr>
+      </w:pPr>
+      <w:r>
+        <w:rPr>
+          <w:lang w:val="fr-FR"/>
+        </w:rPr>
+        <w:t>Références :</w:t>
+      </w:r>
+    </w:p>
+    <w:p>
+      <w:pPr>
         <w:pStyle w:val="Bibliographie"/>
         <w:rPr>
           <w:rFonts w:ascii="Calibri" w:hAnsi="Calibri" w:cs="Calibri"/>
@@ -1206,6 +1337,7 @@
         <w:rPr>
           <w:rFonts w:ascii="Calibri" w:hAnsi="Calibri" w:cs="Calibri"/>
         </w:rPr>
+        <w:lastRenderedPageBreak/>
         <w:t xml:space="preserve">[7] </w:t>
       </w:r>
       <w:r>
@@ -1317,14 +1449,7 @@
         <w:rPr>
           <w:rFonts w:ascii="Calibri" w:hAnsi="Calibri" w:cs="Calibri"/>
         </w:rPr>
-        <w:t xml:space="preserve"> T, et al. Peripheral artery disease, lower limb revascularization, and amputation in diabetes patients with and without coronary artery </w:t>
-      </w:r>
-      <w:r>
-        <w:rPr>
-          <w:rFonts w:ascii="Calibri" w:hAnsi="Calibri" w:cs="Calibri"/>
-        </w:rPr>
-        <w:lastRenderedPageBreak/>
-        <w:t xml:space="preserve">disease: a cohort study from the Western Denmark Heart Registry. </w:t>
+        <w:t xml:space="preserve"> T, et al. Peripheral artery disease, lower limb revascularization, and amputation in diabetes patients with and without coronary artery disease: a cohort study from the Western Denmark Heart Registry. </w:t>
       </w:r>
       <w:r>
         <w:rPr>
@@ -1339,6 +1464,41 @@
           <w:rFonts w:ascii="Calibri" w:hAnsi="Calibri" w:cs="Calibri"/>
         </w:rPr>
         <w:t xml:space="preserve"> 2021; 9: e001803.</w:t>
+      </w:r>
+    </w:p>
+    <w:p>
+      <w:pPr>
+        <w:pStyle w:val="Bibliographie"/>
+        <w:rPr>
+          <w:rFonts w:ascii="Calibri" w:hAnsi="Calibri" w:cs="Calibri"/>
+        </w:rPr>
+      </w:pPr>
+      <w:r>
+        <w:rPr>
+          <w:rFonts w:ascii="Calibri" w:hAnsi="Calibri" w:cs="Calibri"/>
+        </w:rPr>
+        <w:t xml:space="preserve">[9] </w:t>
+      </w:r>
+      <w:r>
+        <w:rPr>
+          <w:rFonts w:ascii="Calibri" w:hAnsi="Calibri" w:cs="Calibri"/>
+        </w:rPr>
+        <w:tab/>
+        <w:t xml:space="preserve">Amputee Coalition - Learn about amputation &amp; prosthetic care &amp; request support for people living with limb loss, their families, caregivers and clinicians who care for amputees. </w:t>
+      </w:r>
+      <w:r>
+        <w:rPr>
+          <w:rFonts w:ascii="Calibri" w:hAnsi="Calibri" w:cs="Calibri"/>
+          <w:i/>
+          <w:iCs/>
+        </w:rPr>
+        <w:t>Amputee Coalition</w:t>
+      </w:r>
+      <w:r>
+        <w:rPr>
+          <w:rFonts w:ascii="Calibri" w:hAnsi="Calibri" w:cs="Calibri"/>
+        </w:rPr>
+        <w:t>, https://www.amputee-coalition.org/ (accessed 23 July 2024).</w:t>
       </w:r>
     </w:p>
     <w:p>

</xml_diff>

<commit_message>
Modification d'une date dans le premier paragraphe (2010)
</commit_message>
<xml_diff>
--- a/chapitre 1 problematique.docx
+++ b/chapitre 1 problematique.docx
@@ -326,7 +326,45 @@
           <w:lang w:val="fr-FR"/>
           <w14:ligatures w14:val="none"/>
         </w:rPr>
-        <w:t xml:space="preserve">. En 2005, 1,6 million de personnes vivaient avec la perte d'un membre et on prévoit que ce nombre fera plus que doubler d'ici 2050 pour atteindre 3,6 millions </w:t>
+        <w:t xml:space="preserve">. En </w:t>
+      </w:r>
+      <w:r>
+        <w:rPr>
+          <w:rFonts w:asciiTheme="majorBidi" w:eastAsiaTheme="majorEastAsia" w:hAnsiTheme="majorBidi" w:cstheme="majorBidi"/>
+          <w:color w:val="FF0000"/>
+          <w:kern w:val="0"/>
+          <w:sz w:val="24"/>
+          <w:szCs w:val="24"/>
+          <w:shd w:val="clear" w:color="auto" w:fill="FFFFFF"/>
+          <w:lang w:val="fr-FR"/>
+          <w14:ligatures w14:val="none"/>
+        </w:rPr>
+        <w:t>20</w:t>
+      </w:r>
+      <w:r>
+        <w:rPr>
+          <w:rFonts w:asciiTheme="majorBidi" w:eastAsiaTheme="majorEastAsia" w:hAnsiTheme="majorBidi" w:cstheme="majorBidi"/>
+          <w:color w:val="FF0000"/>
+          <w:kern w:val="0"/>
+          <w:sz w:val="24"/>
+          <w:szCs w:val="24"/>
+          <w:shd w:val="clear" w:color="auto" w:fill="FFFFFF"/>
+          <w:lang w:val="fr-FR"/>
+          <w14:ligatures w14:val="none"/>
+        </w:rPr>
+        <w:t>10</w:t>
+      </w:r>
+      <w:r>
+        <w:rPr>
+          <w:rFonts w:asciiTheme="majorBidi" w:eastAsiaTheme="majorEastAsia" w:hAnsiTheme="majorBidi" w:cstheme="majorBidi"/>
+          <w:kern w:val="0"/>
+          <w:sz w:val="24"/>
+          <w:szCs w:val="24"/>
+          <w:shd w:val="clear" w:color="auto" w:fill="FFFFFF"/>
+          <w:lang w:val="fr-FR"/>
+          <w14:ligatures w14:val="none"/>
+        </w:rPr>
+        <w:t xml:space="preserve">, 1,6 million de personnes vivaient avec la perte d'un membre et on prévoit que ce nombre fera plus que doubler d'ici 2050 pour atteindre 3,6 millions </w:t>
       </w:r>
       <w:r>
         <w:rPr>
@@ -918,6 +956,9 @@
         <w:fldChar w:fldCharType="begin"/>
       </w:r>
       <w:r>
+        <w:rPr>
+          <w:lang w:val="fr-FR"/>
+        </w:rPr>
         <w:instrText xml:space="preserve"> ADDIN ZOTERO_BIBL {"uncited":[],"omitted":[],"custom":[]} CSL_BIBLIOGRAPHY </w:instrText>
       </w:r>
       <w:r>
@@ -926,12 +967,14 @@
       <w:r>
         <w:rPr>
           <w:rFonts w:ascii="Calibri" w:hAnsi="Calibri" w:cs="Calibri"/>
+          <w:lang w:val="fr-FR"/>
         </w:rPr>
         <w:t xml:space="preserve">[1] </w:t>
       </w:r>
       <w:r>
         <w:rPr>
           <w:rFonts w:ascii="Calibri" w:hAnsi="Calibri" w:cs="Calibri"/>
+          <w:lang w:val="fr-FR"/>
         </w:rPr>
         <w:tab/>
         <w:t xml:space="preserve">Samuelsson KAM, </w:t>
@@ -940,6 +983,7 @@
       <w:r>
         <w:rPr>
           <w:rFonts w:ascii="Calibri" w:hAnsi="Calibri" w:cs="Calibri"/>
+          <w:lang w:val="fr-FR"/>
         </w:rPr>
         <w:t>Töytäri</w:t>
       </w:r>
@@ -947,6 +991,7 @@
       <w:r>
         <w:rPr>
           <w:rFonts w:ascii="Calibri" w:hAnsi="Calibri" w:cs="Calibri"/>
+          <w:lang w:val="fr-FR"/>
         </w:rPr>
         <w:t xml:space="preserve"> O, </w:t>
       </w:r>
@@ -954,6 +999,7 @@
       <w:r>
         <w:rPr>
           <w:rFonts w:ascii="Calibri" w:hAnsi="Calibri" w:cs="Calibri"/>
+          <w:lang w:val="fr-FR"/>
         </w:rPr>
         <w:t>Salminen</w:t>
       </w:r>
@@ -961,50 +1007,145 @@
       <w:r>
         <w:rPr>
           <w:rFonts w:ascii="Calibri" w:hAnsi="Calibri" w:cs="Calibri"/>
-        </w:rPr>
-        <w:t xml:space="preserve"> A-L, et al. Effects of lower limb prosthesis on activity, participation, and quality of life: a systematic review. </w:t>
-      </w:r>
-      <w:proofErr w:type="spellStart"/>
+          <w:lang w:val="fr-FR"/>
+        </w:rPr>
+        <w:t xml:space="preserve"> A-L, et al. </w:t>
+      </w:r>
+      <w:r>
+        <w:rPr>
+          <w:rFonts w:ascii="Calibri" w:hAnsi="Calibri" w:cs="Calibri"/>
+        </w:rPr>
+        <w:t xml:space="preserve">Effects of lower limb prosthesis on activity, participation, and quality of life: a systematic review. </w:t>
+      </w:r>
       <w:r>
         <w:rPr>
           <w:rFonts w:ascii="Calibri" w:hAnsi="Calibri" w:cs="Calibri"/>
           <w:i/>
           <w:iCs/>
         </w:rPr>
-        <w:t>Prosthet</w:t>
-      </w:r>
-      <w:proofErr w:type="spellEnd"/>
+        <w:t>Prosthet Orthot Int</w:t>
+      </w:r>
+      <w:r>
+        <w:rPr>
+          <w:rFonts w:ascii="Calibri" w:hAnsi="Calibri" w:cs="Calibri"/>
+        </w:rPr>
+        <w:t xml:space="preserve"> 2012; 36: 145–158.</w:t>
+      </w:r>
+    </w:p>
+    <w:p>
+      <w:pPr>
+        <w:pStyle w:val="Bibliographie"/>
+        <w:rPr>
+          <w:rFonts w:ascii="Calibri" w:hAnsi="Calibri" w:cs="Calibri"/>
+        </w:rPr>
+      </w:pPr>
+      <w:r>
+        <w:rPr>
+          <w:rFonts w:ascii="Calibri" w:hAnsi="Calibri" w:cs="Calibri"/>
+        </w:rPr>
+        <w:t xml:space="preserve">[2] </w:t>
+      </w:r>
+      <w:r>
+        <w:rPr>
+          <w:rFonts w:ascii="Calibri" w:hAnsi="Calibri" w:cs="Calibri"/>
+        </w:rPr>
+        <w:tab/>
+        <w:t xml:space="preserve">Pezzin LE, Dillingham TR, MacKenzie EJ. Rehabilitation and the long-term outcomes of persons with trauma-related amputations. </w:t>
+      </w:r>
       <w:r>
         <w:rPr>
           <w:rFonts w:ascii="Calibri" w:hAnsi="Calibri" w:cs="Calibri"/>
           <w:i/>
           <w:iCs/>
         </w:rPr>
-        <w:t xml:space="preserve"> </w:t>
-      </w:r>
-      <w:proofErr w:type="spellStart"/>
+        <w:t>Arch Phys Med Rehabil</w:t>
+      </w:r>
+      <w:r>
+        <w:rPr>
+          <w:rFonts w:ascii="Calibri" w:hAnsi="Calibri" w:cs="Calibri"/>
+        </w:rPr>
+        <w:t xml:space="preserve"> 2000; 81: 292–300.</w:t>
+      </w:r>
+    </w:p>
+    <w:p>
+      <w:pPr>
+        <w:pStyle w:val="Bibliographie"/>
+        <w:rPr>
+          <w:rFonts w:ascii="Calibri" w:hAnsi="Calibri" w:cs="Calibri"/>
+          <w:lang w:val="fr-FR"/>
+        </w:rPr>
+      </w:pPr>
+      <w:r>
+        <w:rPr>
+          <w:rFonts w:ascii="Calibri" w:hAnsi="Calibri" w:cs="Calibri"/>
+        </w:rPr>
+        <w:t xml:space="preserve">[3] </w:t>
+      </w:r>
+      <w:r>
+        <w:rPr>
+          <w:rFonts w:ascii="Calibri" w:hAnsi="Calibri" w:cs="Calibri"/>
+        </w:rPr>
+        <w:tab/>
+        <w:t xml:space="preserve">The Global Lower Extremity Amputation Study Group. Epidemiology of lower extremity amputation in centres in Europe, North America and East Asia. </w:t>
+      </w:r>
       <w:r>
         <w:rPr>
           <w:rFonts w:ascii="Calibri" w:hAnsi="Calibri" w:cs="Calibri"/>
           <w:i/>
           <w:iCs/>
-        </w:rPr>
-        <w:t>Orthot</w:t>
-      </w:r>
-      <w:proofErr w:type="spellEnd"/>
+          <w:lang w:val="fr-FR"/>
+        </w:rPr>
+        <w:t>Br J Surg</w:t>
+      </w:r>
+      <w:r>
+        <w:rPr>
+          <w:rFonts w:ascii="Calibri" w:hAnsi="Calibri" w:cs="Calibri"/>
+          <w:lang w:val="fr-FR"/>
+        </w:rPr>
+        <w:t xml:space="preserve"> 2000; 87: 328–337.</w:t>
+      </w:r>
+    </w:p>
+    <w:p>
+      <w:pPr>
+        <w:pStyle w:val="Bibliographie"/>
+        <w:rPr>
+          <w:rFonts w:ascii="Calibri" w:hAnsi="Calibri" w:cs="Calibri"/>
+        </w:rPr>
+      </w:pPr>
+      <w:r>
+        <w:rPr>
+          <w:rFonts w:ascii="Calibri" w:hAnsi="Calibri" w:cs="Calibri"/>
+          <w:lang w:val="fr-FR"/>
+        </w:rPr>
+        <w:t xml:space="preserve">[4] </w:t>
+      </w:r>
+      <w:r>
+        <w:rPr>
+          <w:rFonts w:ascii="Calibri" w:hAnsi="Calibri" w:cs="Calibri"/>
+          <w:lang w:val="fr-FR"/>
+        </w:rPr>
+        <w:tab/>
+        <w:t xml:space="preserve">Ziegler-Graham K, MacKenzie EJ, Ephraim PL, et al. </w:t>
+      </w:r>
+      <w:r>
+        <w:rPr>
+          <w:rFonts w:ascii="Calibri" w:hAnsi="Calibri" w:cs="Calibri"/>
+        </w:rPr>
+        <w:t xml:space="preserve">Estimating the prevalence of limb loss in the United States: 2005 to 2050. </w:t>
+      </w:r>
       <w:r>
         <w:rPr>
           <w:rFonts w:ascii="Calibri" w:hAnsi="Calibri" w:cs="Calibri"/>
           <w:i/>
           <w:iCs/>
         </w:rPr>
-        <w:t xml:space="preserve"> Int</w:t>
-      </w:r>
-      <w:r>
-        <w:rPr>
-          <w:rFonts w:ascii="Calibri" w:hAnsi="Calibri" w:cs="Calibri"/>
-        </w:rPr>
-        <w:t xml:space="preserve"> 2012; 36: 145–158.</w:t>
+        <w:t>Arch Phys Med Rehabil</w:t>
+      </w:r>
+      <w:r>
+        <w:rPr>
+          <w:rFonts w:ascii="Calibri" w:hAnsi="Calibri" w:cs="Calibri"/>
+        </w:rPr>
+        <w:t xml:space="preserve"> 2008; 89: 422–429.</w:t>
       </w:r>
     </w:p>
     <w:p>
@@ -1018,41 +1159,14 @@
         <w:rPr>
           <w:rFonts w:ascii="Calibri" w:hAnsi="Calibri" w:cs="Calibri"/>
         </w:rPr>
-        <w:t xml:space="preserve">[2] </w:t>
+        <w:t xml:space="preserve">[5] </w:t>
       </w:r>
       <w:r>
         <w:rPr>
           <w:rFonts w:ascii="Calibri" w:hAnsi="Calibri" w:cs="Calibri"/>
         </w:rPr>
         <w:tab/>
-      </w:r>
-      <w:proofErr w:type="spellStart"/>
-      <w:r>
-        <w:rPr>
-          <w:rFonts w:ascii="Calibri" w:hAnsi="Calibri" w:cs="Calibri"/>
-        </w:rPr>
-        <w:t>Pezzin</w:t>
-      </w:r>
-      <w:proofErr w:type="spellEnd"/>
-      <w:r>
-        <w:rPr>
-          <w:rFonts w:ascii="Calibri" w:hAnsi="Calibri" w:cs="Calibri"/>
-        </w:rPr>
-        <w:t xml:space="preserve"> LE, Dillingham TR, </w:t>
-      </w:r>
-      <w:proofErr w:type="spellStart"/>
-      <w:r>
-        <w:rPr>
-          <w:rFonts w:ascii="Calibri" w:hAnsi="Calibri" w:cs="Calibri"/>
-        </w:rPr>
-        <w:t>MacKenzie</w:t>
-      </w:r>
-      <w:proofErr w:type="spellEnd"/>
-      <w:r>
-        <w:rPr>
-          <w:rFonts w:ascii="Calibri" w:hAnsi="Calibri" w:cs="Calibri"/>
-        </w:rPr>
-        <w:t xml:space="preserve"> EJ. Rehabilitation and the long-term outcomes of persons with trauma-related amputations. </w:t>
+        <w:t xml:space="preserve">van Velzen JM, van Bennekom C a. M, Polomski W, et al. Physical capacity and walking ability after lower limb amputation: a systematic review. </w:t>
       </w:r>
       <w:r>
         <w:rPr>
@@ -1060,23 +1174,48 @@
           <w:i/>
           <w:iCs/>
         </w:rPr>
-        <w:t xml:space="preserve">Arch Phys Med </w:t>
-      </w:r>
-      <w:proofErr w:type="spellStart"/>
+        <w:t>Clin Rehabil</w:t>
+      </w:r>
+      <w:r>
+        <w:rPr>
+          <w:rFonts w:ascii="Calibri" w:hAnsi="Calibri" w:cs="Calibri"/>
+        </w:rPr>
+        <w:t xml:space="preserve"> 2006; 20: 999–1016.</w:t>
+      </w:r>
+    </w:p>
+    <w:p>
+      <w:pPr>
+        <w:pStyle w:val="Bibliographie"/>
+        <w:rPr>
+          <w:rFonts w:ascii="Calibri" w:hAnsi="Calibri" w:cs="Calibri"/>
+        </w:rPr>
+      </w:pPr>
+      <w:r>
+        <w:rPr>
+          <w:rFonts w:ascii="Calibri" w:hAnsi="Calibri" w:cs="Calibri"/>
+        </w:rPr>
+        <w:t xml:space="preserve">[6] </w:t>
+      </w:r>
+      <w:r>
+        <w:rPr>
+          <w:rFonts w:ascii="Calibri" w:hAnsi="Calibri" w:cs="Calibri"/>
+        </w:rPr>
+        <w:tab/>
+        <w:t xml:space="preserve">Chang BL, Kleiber GM. Evolution of amputee care. </w:t>
+      </w:r>
       <w:r>
         <w:rPr>
           <w:rFonts w:ascii="Calibri" w:hAnsi="Calibri" w:cs="Calibri"/>
           <w:i/>
           <w:iCs/>
         </w:rPr>
-        <w:t>Rehabil</w:t>
-      </w:r>
-      <w:proofErr w:type="spellEnd"/>
-      <w:r>
-        <w:rPr>
-          <w:rFonts w:ascii="Calibri" w:hAnsi="Calibri" w:cs="Calibri"/>
-        </w:rPr>
-        <w:t xml:space="preserve"> 2000; 81: 292–300.</w:t>
+        <w:t>Orthoplastic Surg</w:t>
+      </w:r>
+      <w:r>
+        <w:rPr>
+          <w:rFonts w:ascii="Calibri" w:hAnsi="Calibri" w:cs="Calibri"/>
+        </w:rPr>
+        <w:t xml:space="preserve"> 2023; 12: 1–14.</w:t>
       </w:r>
     </w:p>
     <w:p>
@@ -1084,37 +1223,21 @@
         <w:pStyle w:val="Bibliographie"/>
         <w:rPr>
           <w:rFonts w:ascii="Calibri" w:hAnsi="Calibri" w:cs="Calibri"/>
-          <w:lang w:val="fr-FR"/>
-        </w:rPr>
-      </w:pPr>
-      <w:r>
-        <w:rPr>
-          <w:rFonts w:ascii="Calibri" w:hAnsi="Calibri" w:cs="Calibri"/>
-        </w:rPr>
-        <w:t xml:space="preserve">[3] </w:t>
+        </w:rPr>
+      </w:pPr>
+      <w:r>
+        <w:rPr>
+          <w:rFonts w:ascii="Calibri" w:hAnsi="Calibri" w:cs="Calibri"/>
+        </w:rPr>
+        <w:lastRenderedPageBreak/>
+        <w:t xml:space="preserve">[7] </w:t>
       </w:r>
       <w:r>
         <w:rPr>
           <w:rFonts w:ascii="Calibri" w:hAnsi="Calibri" w:cs="Calibri"/>
         </w:rPr>
         <w:tab/>
-        <w:t xml:space="preserve">The Global Lower Extremity Amputation Study Group. Epidemiology of lower extremity amputation in centres in Europe, North America and East Asia. </w:t>
-      </w:r>
-      <w:r>
-        <w:rPr>
-          <w:rFonts w:ascii="Calibri" w:hAnsi="Calibri" w:cs="Calibri"/>
-          <w:i/>
-          <w:iCs/>
-          <w:lang w:val="fr-FR"/>
-        </w:rPr>
-        <w:t>Br J Surg</w:t>
-      </w:r>
-      <w:r>
-        <w:rPr>
-          <w:rFonts w:ascii="Calibri" w:hAnsi="Calibri" w:cs="Calibri"/>
-          <w:lang w:val="fr-FR"/>
-        </w:rPr>
-        <w:t xml:space="preserve"> 2000; 87: 328–337.</w:t>
+        <w:t>Szymanska-Chabowska A, Łabuń A, Tański W, et al. Acceptance of illness, quality of life and nutritional status of patients after lower limb amputation due to diabetes mellitus. Epub ahead of print 27 April 2020. DOI: 10.21203/rs.3.rs-24304/v1.</w:t>
       </w:r>
     </w:p>
     <w:p>
@@ -1127,329 +1250,15 @@
       <w:r>
         <w:rPr>
           <w:rFonts w:ascii="Calibri" w:hAnsi="Calibri" w:cs="Calibri"/>
-          <w:lang w:val="fr-FR"/>
-        </w:rPr>
-        <w:t xml:space="preserve">[4] </w:t>
-      </w:r>
-      <w:r>
-        <w:rPr>
-          <w:rFonts w:ascii="Calibri" w:hAnsi="Calibri" w:cs="Calibri"/>
-          <w:lang w:val="fr-FR"/>
+        </w:rPr>
+        <w:t xml:space="preserve">[8] </w:t>
+      </w:r>
+      <w:r>
+        <w:rPr>
+          <w:rFonts w:ascii="Calibri" w:hAnsi="Calibri" w:cs="Calibri"/>
         </w:rPr>
         <w:tab/>
-        <w:t xml:space="preserve">Ziegler-Graham K, MacKenzie EJ, Ephraim PL, et al. </w:t>
-      </w:r>
-      <w:r>
-        <w:rPr>
-          <w:rFonts w:ascii="Calibri" w:hAnsi="Calibri" w:cs="Calibri"/>
-        </w:rPr>
-        <w:t xml:space="preserve">Estimating the prevalence of limb loss in the United States: 2005 to 2050. </w:t>
-      </w:r>
-      <w:r>
-        <w:rPr>
-          <w:rFonts w:ascii="Calibri" w:hAnsi="Calibri" w:cs="Calibri"/>
-          <w:i/>
-          <w:iCs/>
-        </w:rPr>
-        <w:t xml:space="preserve">Arch Phys Med </w:t>
-      </w:r>
-      <w:proofErr w:type="spellStart"/>
-      <w:r>
-        <w:rPr>
-          <w:rFonts w:ascii="Calibri" w:hAnsi="Calibri" w:cs="Calibri"/>
-          <w:i/>
-          <w:iCs/>
-        </w:rPr>
-        <w:t>Rehabil</w:t>
-      </w:r>
-      <w:proofErr w:type="spellEnd"/>
-      <w:r>
-        <w:rPr>
-          <w:rFonts w:ascii="Calibri" w:hAnsi="Calibri" w:cs="Calibri"/>
-        </w:rPr>
-        <w:t xml:space="preserve"> 2008; 89: 422–429.</w:t>
-      </w:r>
-    </w:p>
-    <w:p>
-      <w:pPr>
-        <w:pStyle w:val="Bibliographie"/>
-        <w:rPr>
-          <w:rFonts w:ascii="Calibri" w:hAnsi="Calibri" w:cs="Calibri"/>
-        </w:rPr>
-      </w:pPr>
-      <w:r>
-        <w:rPr>
-          <w:rFonts w:ascii="Calibri" w:hAnsi="Calibri" w:cs="Calibri"/>
-        </w:rPr>
-        <w:t xml:space="preserve">[5] </w:t>
-      </w:r>
-      <w:r>
-        <w:rPr>
-          <w:rFonts w:ascii="Calibri" w:hAnsi="Calibri" w:cs="Calibri"/>
-        </w:rPr>
-        <w:tab/>
-        <w:t xml:space="preserve">van </w:t>
-      </w:r>
-      <w:proofErr w:type="spellStart"/>
-      <w:r>
-        <w:rPr>
-          <w:rFonts w:ascii="Calibri" w:hAnsi="Calibri" w:cs="Calibri"/>
-        </w:rPr>
-        <w:t>Velzen</w:t>
-      </w:r>
-      <w:proofErr w:type="spellEnd"/>
-      <w:r>
-        <w:rPr>
-          <w:rFonts w:ascii="Calibri" w:hAnsi="Calibri" w:cs="Calibri"/>
-        </w:rPr>
-        <w:t xml:space="preserve"> JM, van </w:t>
-      </w:r>
-      <w:proofErr w:type="spellStart"/>
-      <w:r>
-        <w:rPr>
-          <w:rFonts w:ascii="Calibri" w:hAnsi="Calibri" w:cs="Calibri"/>
-        </w:rPr>
-        <w:t>Bennekom</w:t>
-      </w:r>
-      <w:proofErr w:type="spellEnd"/>
-      <w:r>
-        <w:rPr>
-          <w:rFonts w:ascii="Calibri" w:hAnsi="Calibri" w:cs="Calibri"/>
-        </w:rPr>
-        <w:t xml:space="preserve"> C a. M, </w:t>
-      </w:r>
-      <w:proofErr w:type="spellStart"/>
-      <w:r>
-        <w:rPr>
-          <w:rFonts w:ascii="Calibri" w:hAnsi="Calibri" w:cs="Calibri"/>
-        </w:rPr>
-        <w:t>Polomski</w:t>
-      </w:r>
-      <w:proofErr w:type="spellEnd"/>
-      <w:r>
-        <w:rPr>
-          <w:rFonts w:ascii="Calibri" w:hAnsi="Calibri" w:cs="Calibri"/>
-        </w:rPr>
-        <w:t xml:space="preserve"> W, et al. Physical capacity and walking ability after lower limb amputation: a systematic review. </w:t>
-      </w:r>
-      <w:r>
-        <w:rPr>
-          <w:rFonts w:ascii="Calibri" w:hAnsi="Calibri" w:cs="Calibri"/>
-          <w:i/>
-          <w:iCs/>
-        </w:rPr>
-        <w:t xml:space="preserve">Clin </w:t>
-      </w:r>
-      <w:proofErr w:type="spellStart"/>
-      <w:r>
-        <w:rPr>
-          <w:rFonts w:ascii="Calibri" w:hAnsi="Calibri" w:cs="Calibri"/>
-          <w:i/>
-          <w:iCs/>
-        </w:rPr>
-        <w:t>Rehabil</w:t>
-      </w:r>
-      <w:proofErr w:type="spellEnd"/>
-      <w:r>
-        <w:rPr>
-          <w:rFonts w:ascii="Calibri" w:hAnsi="Calibri" w:cs="Calibri"/>
-        </w:rPr>
-        <w:t xml:space="preserve"> 2006; 20: 999–1016.</w:t>
-      </w:r>
-    </w:p>
-    <w:p>
-      <w:pPr>
-        <w:pStyle w:val="Bibliographie"/>
-        <w:rPr>
-          <w:rFonts w:ascii="Calibri" w:hAnsi="Calibri" w:cs="Calibri"/>
-        </w:rPr>
-      </w:pPr>
-      <w:r>
-        <w:rPr>
-          <w:rFonts w:ascii="Calibri" w:hAnsi="Calibri" w:cs="Calibri"/>
-        </w:rPr>
-        <w:t xml:space="preserve">[6] </w:t>
-      </w:r>
-      <w:r>
-        <w:rPr>
-          <w:rFonts w:ascii="Calibri" w:hAnsi="Calibri" w:cs="Calibri"/>
-        </w:rPr>
-        <w:tab/>
-        <w:t xml:space="preserve">Chang BL, </w:t>
-      </w:r>
-      <w:proofErr w:type="spellStart"/>
-      <w:r>
-        <w:rPr>
-          <w:rFonts w:ascii="Calibri" w:hAnsi="Calibri" w:cs="Calibri"/>
-        </w:rPr>
-        <w:t>Kleiber</w:t>
-      </w:r>
-      <w:proofErr w:type="spellEnd"/>
-      <w:r>
-        <w:rPr>
-          <w:rFonts w:ascii="Calibri" w:hAnsi="Calibri" w:cs="Calibri"/>
-        </w:rPr>
-        <w:t xml:space="preserve"> GM. Evolution of amputee care. </w:t>
-      </w:r>
-      <w:proofErr w:type="spellStart"/>
-      <w:r>
-        <w:rPr>
-          <w:rFonts w:ascii="Calibri" w:hAnsi="Calibri" w:cs="Calibri"/>
-          <w:i/>
-          <w:iCs/>
-        </w:rPr>
-        <w:t>Orthoplastic</w:t>
-      </w:r>
-      <w:proofErr w:type="spellEnd"/>
-      <w:r>
-        <w:rPr>
-          <w:rFonts w:ascii="Calibri" w:hAnsi="Calibri" w:cs="Calibri"/>
-          <w:i/>
-          <w:iCs/>
-        </w:rPr>
-        <w:t xml:space="preserve"> </w:t>
-      </w:r>
-      <w:proofErr w:type="spellStart"/>
-      <w:r>
-        <w:rPr>
-          <w:rFonts w:ascii="Calibri" w:hAnsi="Calibri" w:cs="Calibri"/>
-          <w:i/>
-          <w:iCs/>
-        </w:rPr>
-        <w:t>Surg</w:t>
-      </w:r>
-      <w:proofErr w:type="spellEnd"/>
-      <w:r>
-        <w:rPr>
-          <w:rFonts w:ascii="Calibri" w:hAnsi="Calibri" w:cs="Calibri"/>
-        </w:rPr>
-        <w:t xml:space="preserve"> 2023; 12: 1–14.</w:t>
-      </w:r>
-    </w:p>
-    <w:p>
-      <w:pPr>
-        <w:pStyle w:val="Bibliographie"/>
-        <w:rPr>
-          <w:rFonts w:ascii="Calibri" w:hAnsi="Calibri" w:cs="Calibri"/>
-        </w:rPr>
-      </w:pPr>
-      <w:r>
-        <w:rPr>
-          <w:rFonts w:ascii="Calibri" w:hAnsi="Calibri" w:cs="Calibri"/>
-        </w:rPr>
-        <w:lastRenderedPageBreak/>
-        <w:t xml:space="preserve">[7] </w:t>
-      </w:r>
-      <w:r>
-        <w:rPr>
-          <w:rFonts w:ascii="Calibri" w:hAnsi="Calibri" w:cs="Calibri"/>
-        </w:rPr>
-        <w:tab/>
-      </w:r>
-      <w:proofErr w:type="spellStart"/>
-      <w:r>
-        <w:rPr>
-          <w:rFonts w:ascii="Calibri" w:hAnsi="Calibri" w:cs="Calibri"/>
-        </w:rPr>
-        <w:t>Szymanska-Chabowska</w:t>
-      </w:r>
-      <w:proofErr w:type="spellEnd"/>
-      <w:r>
-        <w:rPr>
-          <w:rFonts w:ascii="Calibri" w:hAnsi="Calibri" w:cs="Calibri"/>
-        </w:rPr>
-        <w:t xml:space="preserve"> A, </w:t>
-      </w:r>
-      <w:proofErr w:type="spellStart"/>
-      <w:r>
-        <w:rPr>
-          <w:rFonts w:ascii="Calibri" w:hAnsi="Calibri" w:cs="Calibri"/>
-        </w:rPr>
-        <w:t>Łabuń</w:t>
-      </w:r>
-      <w:proofErr w:type="spellEnd"/>
-      <w:r>
-        <w:rPr>
-          <w:rFonts w:ascii="Calibri" w:hAnsi="Calibri" w:cs="Calibri"/>
-        </w:rPr>
-        <w:t xml:space="preserve"> A, </w:t>
-      </w:r>
-      <w:proofErr w:type="spellStart"/>
-      <w:r>
-        <w:rPr>
-          <w:rFonts w:ascii="Calibri" w:hAnsi="Calibri" w:cs="Calibri"/>
-        </w:rPr>
-        <w:t>Tański</w:t>
-      </w:r>
-      <w:proofErr w:type="spellEnd"/>
-      <w:r>
-        <w:rPr>
-          <w:rFonts w:ascii="Calibri" w:hAnsi="Calibri" w:cs="Calibri"/>
-        </w:rPr>
-        <w:t xml:space="preserve"> W, et al. Acceptance of illness, quality of life and nutritional status of patients after lower limb amputation due to diabetes mellitus. </w:t>
-      </w:r>
-      <w:proofErr w:type="spellStart"/>
-      <w:r>
-        <w:rPr>
-          <w:rFonts w:ascii="Calibri" w:hAnsi="Calibri" w:cs="Calibri"/>
-        </w:rPr>
-        <w:t>Epub</w:t>
-      </w:r>
-      <w:proofErr w:type="spellEnd"/>
-      <w:r>
-        <w:rPr>
-          <w:rFonts w:ascii="Calibri" w:hAnsi="Calibri" w:cs="Calibri"/>
-        </w:rPr>
-        <w:t xml:space="preserve"> ahead of print 27 April 2020. DOI: 10.21203/rs.3.rs-24304/v1.</w:t>
-      </w:r>
-    </w:p>
-    <w:p>
-      <w:pPr>
-        <w:pStyle w:val="Bibliographie"/>
-        <w:rPr>
-          <w:rFonts w:ascii="Calibri" w:hAnsi="Calibri" w:cs="Calibri"/>
-        </w:rPr>
-      </w:pPr>
-      <w:r>
-        <w:rPr>
-          <w:rFonts w:ascii="Calibri" w:hAnsi="Calibri" w:cs="Calibri"/>
-        </w:rPr>
-        <w:t xml:space="preserve">[8] </w:t>
-      </w:r>
-      <w:r>
-        <w:rPr>
-          <w:rFonts w:ascii="Calibri" w:hAnsi="Calibri" w:cs="Calibri"/>
-        </w:rPr>
-        <w:tab/>
-        <w:t xml:space="preserve">Olesen KKW, </w:t>
-      </w:r>
-      <w:proofErr w:type="spellStart"/>
-      <w:r>
-        <w:rPr>
-          <w:rFonts w:ascii="Calibri" w:hAnsi="Calibri" w:cs="Calibri"/>
-        </w:rPr>
-        <w:t>Gyldenkerne</w:t>
-      </w:r>
-      <w:proofErr w:type="spellEnd"/>
-      <w:r>
-        <w:rPr>
-          <w:rFonts w:ascii="Calibri" w:hAnsi="Calibri" w:cs="Calibri"/>
-        </w:rPr>
-        <w:t xml:space="preserve"> C, </w:t>
-      </w:r>
-      <w:proofErr w:type="spellStart"/>
-      <w:r>
-        <w:rPr>
-          <w:rFonts w:ascii="Calibri" w:hAnsi="Calibri" w:cs="Calibri"/>
-        </w:rPr>
-        <w:t>Thim</w:t>
-      </w:r>
-      <w:proofErr w:type="spellEnd"/>
-      <w:r>
-        <w:rPr>
-          <w:rFonts w:ascii="Calibri" w:hAnsi="Calibri" w:cs="Calibri"/>
-        </w:rPr>
-        <w:t xml:space="preserve"> T, et al. Peripheral artery disease, lower limb revascularization, and amputation in diabetes patients with and without coronary artery disease: a cohort study from the Western Denmark Heart Registry. </w:t>
+        <w:t xml:space="preserve">Olesen KKW, Gyldenkerne C, Thim T, et al. Peripheral artery disease, lower limb revascularization, and amputation in diabetes patients with and without coronary artery disease: a cohort study from the Western Denmark Heart Registry. </w:t>
       </w:r>
       <w:r>
         <w:rPr>
@@ -2018,6 +1827,7 @@
   <w:style w:type="character" w:default="1" w:styleId="Policepardfaut">
     <w:name w:val="Default Paragraph Font"/>
     <w:uiPriority w:val="1"/>
+    <w:semiHidden/>
     <w:unhideWhenUsed/>
   </w:style>
   <w:style w:type="table" w:default="1" w:styleId="TableauNormal">

</xml_diff>

<commit_message>
modification de deux chiffres
</commit_message>
<xml_diff>
--- a/chapitre 1 problematique.docx
+++ b/chapitre 1 problematique.docx
@@ -652,7 +652,36 @@
           <w:szCs w:val="24"/>
           <w:lang w:val="fr-FR"/>
         </w:rPr>
-        <w:t>Le nombre de personnes atteintes de diabète dans le monde est passé de 108 millions en 1980 à 422 millions en 2014. Le risque d’amputation d’un membre chez les patients diabétiques est 15 à 20 fois plus élevé que chez les personnes non diabétiques</w:t>
+        <w:t xml:space="preserve">Le nombre de personnes atteintes de diabète dans le monde est passé de 108 millions en 1980 à 422 millions en 2014. Le risque d’amputation d’un membre chez les patients diabétiques est </w:t>
+      </w:r>
+      <w:r>
+        <w:rPr>
+          <w:rFonts w:asciiTheme="majorBidi" w:hAnsiTheme="majorBidi" w:cstheme="majorBidi"/>
+          <w:color w:val="FF0000"/>
+          <w:sz w:val="24"/>
+          <w:szCs w:val="24"/>
+          <w:lang w:val="fr-FR"/>
+        </w:rPr>
+        <w:t>10 à 30</w:t>
+      </w:r>
+      <w:r>
+        <w:rPr>
+          <w:rFonts w:asciiTheme="majorBidi" w:hAnsiTheme="majorBidi" w:cstheme="majorBidi"/>
+          <w:color w:val="FF0000"/>
+          <w:sz w:val="24"/>
+          <w:szCs w:val="24"/>
+          <w:lang w:val="fr-FR"/>
+        </w:rPr>
+        <w:t xml:space="preserve"> </w:t>
+      </w:r>
+      <w:r>
+        <w:rPr>
+          <w:rFonts w:asciiTheme="majorBidi" w:hAnsiTheme="majorBidi" w:cstheme="majorBidi"/>
+          <w:sz w:val="24"/>
+          <w:szCs w:val="24"/>
+          <w:lang w:val="fr-FR"/>
+        </w:rPr>
+        <w:t>fois plus élevé que chez les personnes non diabétiques</w:t>
       </w:r>
       <w:r>
         <w:rPr>

</xml_diff>

<commit_message>
modification d'un pourcentage au dernier paragraphe
</commit_message>
<xml_diff>
--- a/chapitre 1 problematique.docx
+++ b/chapitre 1 problematique.docx
@@ -151,29 +151,7 @@
           <w:szCs w:val="24"/>
           <w14:ligatures w14:val="none"/>
         </w:rPr>
-        <w:t xml:space="preserve">et le bien </w:t>
-      </w:r>
-      <w:proofErr w:type="spellStart"/>
-      <w:r>
-        <w:rPr>
-          <w:rFonts w:asciiTheme="majorBidi" w:eastAsiaTheme="majorEastAsia" w:hAnsiTheme="majorBidi" w:cstheme="majorBidi"/>
-          <w:kern w:val="0"/>
-          <w:sz w:val="24"/>
-          <w:szCs w:val="24"/>
-          <w14:ligatures w14:val="none"/>
-        </w:rPr>
-        <w:t>être</w:t>
-      </w:r>
-      <w:proofErr w:type="spellEnd"/>
-      <w:r>
-        <w:rPr>
-          <w:rFonts w:asciiTheme="majorBidi" w:eastAsiaTheme="majorEastAsia" w:hAnsiTheme="majorBidi" w:cstheme="majorBidi"/>
-          <w:kern w:val="0"/>
-          <w:sz w:val="24"/>
-          <w:szCs w:val="24"/>
-          <w14:ligatures w14:val="none"/>
-        </w:rPr>
-        <w:t xml:space="preserve"> psychosocial </w:t>
+        <w:t xml:space="preserve">et le bien être psychosocial </w:t>
       </w:r>
       <w:r>
         <w:rPr>
@@ -855,9 +833,8 @@
           <w:szCs w:val="24"/>
           <w:lang w:val="fr-FR"/>
         </w:rPr>
-        <w:t xml:space="preserve">L'amputation est une complication dévastatrice mais évitable du diabète et de la MAP. Les coûts financiers, physiques et sociétaux de l’amputation sont élevés, avec des coûts financiers estimés à 8,7 milliards de dollars pour la seule année 2013. L’amputation est également un marqueur de maladie cardiovasculaire terminale grave, les patients diabétiques subissant une amputation liée à une MAP ont une mortalité de 50 à 74 % sur 5 ans, principalement due aux complications cardiaques et </w:t>
-      </w:r>
-      <w:proofErr w:type="spellStart"/>
+        <w:t>L'amputation est une complication dévastatrice mais évitable du diabète et de la MAP. Les coûts financiers, physiques et sociétaux de l’amputation sont élevés, avec des coûts financiers estimés à 8,7 milliards de dollars pour la seule année 2013. L’amputation est également un marqueur de maladie cardiovasculaire terminale grave, les patients diabétiques subissant une amputation liée à une MAP ont une mortalité de 50 à 7</w:t>
+      </w:r>
       <w:r>
         <w:rPr>
           <w:rFonts w:asciiTheme="majorBidi" w:hAnsiTheme="majorBidi" w:cstheme="majorBidi"/>
@@ -867,9 +844,8 @@
           <w:szCs w:val="24"/>
           <w:lang w:val="fr-FR"/>
         </w:rPr>
-        <w:t>cérébrovasculaires</w:t>
-      </w:r>
-      <w:proofErr w:type="spellEnd"/>
+        <w:t>5</w:t>
+      </w:r>
       <w:r>
         <w:rPr>
           <w:rFonts w:asciiTheme="majorBidi" w:hAnsiTheme="majorBidi" w:cstheme="majorBidi"/>
@@ -879,7 +855,7 @@
           <w:szCs w:val="24"/>
           <w:lang w:val="fr-FR"/>
         </w:rPr>
-        <w:t xml:space="preserve"> associée </w:t>
+        <w:t xml:space="preserve"> % sur 5 ans, principalement due aux complications cardiaques et cérébrovasculaires associée </w:t>
       </w:r>
       <w:r>
         <w:rPr>
@@ -1006,39 +982,7 @@
           <w:lang w:val="fr-FR"/>
         </w:rPr>
         <w:tab/>
-        <w:t xml:space="preserve">Samuelsson KAM, </w:t>
-      </w:r>
-      <w:proofErr w:type="spellStart"/>
-      <w:r>
-        <w:rPr>
-          <w:rFonts w:ascii="Calibri" w:hAnsi="Calibri" w:cs="Calibri"/>
-          <w:lang w:val="fr-FR"/>
-        </w:rPr>
-        <w:t>Töytäri</w:t>
-      </w:r>
-      <w:proofErr w:type="spellEnd"/>
-      <w:r>
-        <w:rPr>
-          <w:rFonts w:ascii="Calibri" w:hAnsi="Calibri" w:cs="Calibri"/>
-          <w:lang w:val="fr-FR"/>
-        </w:rPr>
-        <w:t xml:space="preserve"> O, </w:t>
-      </w:r>
-      <w:proofErr w:type="spellStart"/>
-      <w:r>
-        <w:rPr>
-          <w:rFonts w:ascii="Calibri" w:hAnsi="Calibri" w:cs="Calibri"/>
-          <w:lang w:val="fr-FR"/>
-        </w:rPr>
-        <w:t>Salminen</w:t>
-      </w:r>
-      <w:proofErr w:type="spellEnd"/>
-      <w:r>
-        <w:rPr>
-          <w:rFonts w:ascii="Calibri" w:hAnsi="Calibri" w:cs="Calibri"/>
-          <w:lang w:val="fr-FR"/>
-        </w:rPr>
-        <w:t xml:space="preserve"> A-L, et al. </w:t>
+        <w:t xml:space="preserve">Samuelsson KAM, Töytäri O, Salminen A-L, et al. </w:t>
       </w:r>
       <w:r>
         <w:rPr>

</xml_diff>